<commit_message>
prepare worlds grant, enlarge footprints and fix traces, compare leg model for motor and flexibility, begin visual tracking lab
</commit_message>
<xml_diff>
--- a/Applications/Electrical Resume.docx
+++ b/Applications/Electrical Resume.docx
@@ -561,7 +561,7 @@
           <w:sz w:val="24"/>
           <w:szCs w:val="24"/>
         </w:rPr>
-        <w:t>embedded</w:t>
+        <w:t>electrical</w:t>
       </w:r>
       <w:bookmarkStart w:id="0" w:name="_GoBack"/>
       <w:bookmarkEnd w:id="0"/>
@@ -7240,7 +7240,7 @@
 </file>
 
 <file path=customXml/itemProps1.xml><?xml version="1.0" encoding="utf-8"?>
-<ds:datastoreItem xmlns:ds="http://schemas.openxmlformats.org/officeDocument/2006/customXml" ds:itemID="{D03D2620-50B9-4E4D-A7C4-E6D2E02B2A65}">
+<ds:datastoreItem xmlns:ds="http://schemas.openxmlformats.org/officeDocument/2006/customXml" ds:itemID="{34DB8672-D00B-46DD-9BC6-2DBC97A072E0}">
   <ds:schemaRefs>
     <ds:schemaRef ds:uri="http://schemas.openxmlformats.org/officeDocument/2006/bibliography"/>
   </ds:schemaRefs>

</xml_diff>